<commit_message>
Added github repo link to SRS document
</commit_message>
<xml_diff>
--- a/doc/SRSFinalSubmission.docx
+++ b/doc/SRSFinalSubmission.docx
@@ -3691,6 +3691,9 @@
         </w:rPr>
       </w:pPr>
       <w:r>
+        <w:rPr>
+          <w:noProof/>
+        </w:rPr>
         <w:lastRenderedPageBreak/>
         <w:drawing>
           <wp:inline distT="0" distB="0" distL="0" distR="0" wp14:anchorId="47690788" wp14:editId="41DAC0B4">
@@ -4979,6 +4982,9 @@
         <w:jc w:val="center"/>
       </w:pPr>
       <w:r>
+        <w:rPr>
+          <w:noProof/>
+        </w:rPr>
         <w:drawing>
           <wp:inline distT="0" distB="0" distL="0" distR="0" wp14:anchorId="15D3068F" wp14:editId="55779674">
             <wp:extent cx="5943600" cy="2260600"/>
@@ -7142,6 +7148,19 @@
         <w:spacing w:line="240" w:lineRule="auto"/>
         <w:jc w:val="both"/>
       </w:pPr>
+    </w:p>
+    <w:p>
+      <w:pPr>
+        <w:pStyle w:val="template"/>
+        <w:spacing w:line="240" w:lineRule="auto"/>
+        <w:jc w:val="both"/>
+      </w:pPr>
+      <w:r>
+        <w:t xml:space="preserve">Link to Github Repository: </w:t>
+      </w:r>
+      <w:r>
+        <w:t>https://github.com/Bluealternate/CS320Project</w:t>
+      </w:r>
     </w:p>
     <w:sectPr>
       <w:headerReference w:type="default" r:id="rId15"/>

</xml_diff>